<commit_message>
Se actualiza el documento
</commit_message>
<xml_diff>
--- a/TOELF 2.docx
+++ b/TOELF 2.docx
@@ -287,7 +287,6 @@
           <w:p>
             <w:pPr>
               <w:rPr>
-                <w:u w:val="single"/>
                 <w:lang w:val="en-US"/>
               </w:rPr>
             </w:pPr>
@@ -297,15 +296,6 @@
               </w:rPr>
               <w:t>You were looking at variations in climate in the grant city area, right? How far along have you gotten?</w:t>
             </w:r>
-            <w:bookmarkStart w:id="0" w:name="_GoBack"/>
-            <w:bookmarkEnd w:id="0"/>
-          </w:p>
-          <w:p>
-            <w:pPr>
-              <w:rPr>
-                <w:lang w:val="en-US"/>
-              </w:rPr>
-            </w:pPr>
           </w:p>
         </w:tc>
       </w:tr>
@@ -328,6 +318,13 @@
                 <w:lang w:val="en-US"/>
               </w:rPr>
             </w:pPr>
+            <w:r>
+              <w:rPr>
+                <w:b/>
+                <w:lang w:val="en-US"/>
+              </w:rPr>
+              <w:t>Student</w:t>
+            </w:r>
           </w:p>
         </w:tc>
         <w:tc>
@@ -344,6 +341,38 @@
                 <w:lang w:val="en-US"/>
               </w:rPr>
             </w:pPr>
+            <w:r>
+              <w:rPr>
+                <w:lang w:val="en-US"/>
+              </w:rPr>
+              <w:t>I’ve got all my data, so I’m starting to summarize it now, preparing graphs and stuff</w:t>
+            </w:r>
+            <w:r>
+              <w:rPr>
+                <w:lang w:val="en-US"/>
+              </w:rPr>
+              <w:t>.</w:t>
+            </w:r>
+          </w:p>
+          <w:p>
+            <w:pPr>
+              <w:rPr>
+                <w:lang w:val="en-US"/>
+              </w:rPr>
+            </w:pPr>
+          </w:p>
+          <w:p>
+            <w:pPr>
+              <w:rPr>
+                <w:lang w:val="en-US"/>
+              </w:rPr>
+            </w:pPr>
+            <w:r>
+              <w:rPr>
+                <w:lang w:val="en-US"/>
+              </w:rPr>
+              <w:t>But I’m just, I’m looking at it and I’m afraid that it’s not enough, but I’m not sure what else to put in the report.</w:t>
+            </w:r>
           </w:p>
         </w:tc>
       </w:tr>
@@ -354,6 +383,902 @@
         <w:tc>
           <w:tcPr>
             <w:tcW w:w="1838" w:type="dxa"/>
+            <w:tcBorders>
+              <w:bottom w:val="single" w:sz="4" w:space="0" w:color="auto"/>
+            </w:tcBorders>
+            <w:vAlign w:val="center"/>
+          </w:tcPr>
+          <w:p>
+            <w:pPr>
+              <w:rPr>
+                <w:b/>
+                <w:lang w:val="en-US"/>
+              </w:rPr>
+            </w:pPr>
+            <w:r>
+              <w:rPr>
+                <w:b/>
+                <w:lang w:val="en-US"/>
+              </w:rPr>
+              <w:t>Professor</w:t>
+            </w:r>
+          </w:p>
+        </w:tc>
+        <w:tc>
+          <w:tcPr>
+            <w:tcW w:w="6990" w:type="dxa"/>
+            <w:tcBorders>
+              <w:bottom w:val="single" w:sz="4" w:space="0" w:color="auto"/>
+            </w:tcBorders>
+            <w:vAlign w:val="center"/>
+          </w:tcPr>
+          <w:p>
+            <w:pPr>
+              <w:rPr>
+                <w:lang w:val="en-US"/>
+              </w:rPr>
+            </w:pPr>
+            <w:r>
+              <w:rPr>
+                <w:lang w:val="en-US"/>
+              </w:rPr>
+              <w:t>I hear the same thing from every student.</w:t>
+            </w:r>
+          </w:p>
+          <w:p>
+            <w:pPr>
+              <w:rPr>
+                <w:lang w:val="en-US"/>
+              </w:rPr>
+            </w:pPr>
+            <w:r>
+              <w:rPr>
+                <w:lang w:val="en-US"/>
+              </w:rPr>
+              <w:t xml:space="preserve">You know, you </w:t>
+            </w:r>
+            <w:proofErr w:type="gramStart"/>
+            <w:r>
+              <w:rPr>
+                <w:lang w:val="en-US"/>
+              </w:rPr>
+              <w:t>have to</w:t>
+            </w:r>
+            <w:proofErr w:type="gramEnd"/>
+            <w:r>
+              <w:rPr>
+                <w:lang w:val="en-US"/>
+              </w:rPr>
+              <w:t xml:space="preserve"> remember now, that you’re the expert on what you’ve done.</w:t>
+            </w:r>
+          </w:p>
+          <w:p>
+            <w:pPr>
+              <w:rPr>
+                <w:lang w:val="en-US"/>
+              </w:rPr>
+            </w:pPr>
+          </w:p>
+          <w:p>
+            <w:pPr>
+              <w:rPr>
+                <w:lang w:val="en-US"/>
+              </w:rPr>
+            </w:pPr>
+            <w:r>
+              <w:rPr>
+                <w:lang w:val="en-US"/>
+              </w:rPr>
+              <w:t>So, think about what you’ve need to include if you were going to explain your research project to someone with general or casual knowledge about the subject, like… like your parents.</w:t>
+            </w:r>
+          </w:p>
+          <w:p>
+            <w:pPr>
+              <w:rPr>
+                <w:lang w:val="en-US"/>
+              </w:rPr>
+            </w:pPr>
+            <w:r>
+              <w:rPr>
+                <w:lang w:val="en-US"/>
+              </w:rPr>
+              <w:t xml:space="preserve"> </w:t>
+            </w:r>
+          </w:p>
+          <w:p>
+            <w:pPr>
+              <w:rPr>
+                <w:lang w:val="en-US"/>
+              </w:rPr>
+            </w:pPr>
+            <w:r>
+              <w:rPr>
+                <w:lang w:val="en-US"/>
+              </w:rPr>
+              <w:t>That’s usually my rule of thumb:</w:t>
+            </w:r>
+            <w:r>
+              <w:rPr>
+                <w:lang w:val="en-US"/>
+              </w:rPr>
+              <w:t xml:space="preserve"> </w:t>
+            </w:r>
+            <w:r>
+              <w:rPr>
+                <w:lang w:val="en-US"/>
+              </w:rPr>
+              <w:t>Would</w:t>
+            </w:r>
+            <w:r>
+              <w:rPr>
+                <w:lang w:val="en-US"/>
+              </w:rPr>
+              <w:t xml:space="preserve"> my parents understand this?</w:t>
+            </w:r>
+          </w:p>
+        </w:tc>
+      </w:tr>
+      <w:tr>
+        <w:trPr>
+          <w:trHeight w:val="841"/>
+        </w:trPr>
+        <w:tc>
+          <w:tcPr>
+            <w:tcW w:w="1838" w:type="dxa"/>
+            <w:tcBorders>
+              <w:bottom w:val="single" w:sz="4" w:space="0" w:color="auto"/>
+            </w:tcBorders>
+            <w:vAlign w:val="center"/>
+          </w:tcPr>
+          <w:p>
+            <w:pPr>
+              <w:rPr>
+                <w:b/>
+                <w:lang w:val="en-US"/>
+              </w:rPr>
+            </w:pPr>
+            <w:r>
+              <w:rPr>
+                <w:b/>
+                <w:lang w:val="en-US"/>
+              </w:rPr>
+              <w:t>Student</w:t>
+            </w:r>
+          </w:p>
+        </w:tc>
+        <w:tc>
+          <w:tcPr>
+            <w:tcW w:w="6990" w:type="dxa"/>
+            <w:tcBorders>
+              <w:bottom w:val="single" w:sz="4" w:space="0" w:color="auto"/>
+            </w:tcBorders>
+            <w:vAlign w:val="center"/>
+          </w:tcPr>
+          <w:p>
+            <w:pPr>
+              <w:rPr>
+                <w:lang w:val="en-US"/>
+              </w:rPr>
+            </w:pPr>
+            <w:r>
+              <w:rPr>
+                <w:lang w:val="en-US"/>
+              </w:rPr>
+              <w:t>Ok, I get it!</w:t>
+            </w:r>
+          </w:p>
+        </w:tc>
+      </w:tr>
+      <w:tr>
+        <w:trPr>
+          <w:trHeight w:val="841"/>
+        </w:trPr>
+        <w:tc>
+          <w:tcPr>
+            <w:tcW w:w="1838" w:type="dxa"/>
+            <w:tcBorders>
+              <w:bottom w:val="single" w:sz="4" w:space="0" w:color="auto"/>
+            </w:tcBorders>
+            <w:vAlign w:val="center"/>
+          </w:tcPr>
+          <w:p>
+            <w:pPr>
+              <w:rPr>
+                <w:b/>
+                <w:lang w:val="en-US"/>
+              </w:rPr>
+            </w:pPr>
+            <w:r>
+              <w:rPr>
+                <w:b/>
+                <w:lang w:val="en-US"/>
+              </w:rPr>
+              <w:t>Professor</w:t>
+            </w:r>
+          </w:p>
+        </w:tc>
+        <w:tc>
+          <w:tcPr>
+            <w:tcW w:w="6990" w:type="dxa"/>
+            <w:tcBorders>
+              <w:bottom w:val="single" w:sz="4" w:space="0" w:color="auto"/>
+            </w:tcBorders>
+            <w:vAlign w:val="center"/>
+          </w:tcPr>
+          <w:p>
+            <w:pPr>
+              <w:rPr>
+                <w:lang w:val="en-US"/>
+              </w:rPr>
+            </w:pPr>
+            <w:r>
+              <w:rPr>
+                <w:lang w:val="en-US"/>
+              </w:rPr>
+              <w:t>I hope you can recognize by my saying that how much you do know about the subject</w:t>
+            </w:r>
+          </w:p>
+        </w:tc>
+      </w:tr>
+      <w:tr>
+        <w:trPr>
+          <w:trHeight w:val="841"/>
+        </w:trPr>
+        <w:tc>
+          <w:tcPr>
+            <w:tcW w:w="1838" w:type="dxa"/>
+            <w:tcBorders>
+              <w:bottom w:val="single" w:sz="4" w:space="0" w:color="auto"/>
+            </w:tcBorders>
+            <w:vAlign w:val="center"/>
+          </w:tcPr>
+          <w:p>
+            <w:pPr>
+              <w:rPr>
+                <w:b/>
+                <w:lang w:val="en-US"/>
+              </w:rPr>
+            </w:pPr>
+            <w:r>
+              <w:rPr>
+                <w:b/>
+                <w:lang w:val="en-US"/>
+              </w:rPr>
+              <w:t>Student</w:t>
+            </w:r>
+          </w:p>
+        </w:tc>
+        <w:tc>
+          <w:tcPr>
+            <w:tcW w:w="6990" w:type="dxa"/>
+            <w:tcBorders>
+              <w:bottom w:val="single" w:sz="4" w:space="0" w:color="auto"/>
+            </w:tcBorders>
+            <w:vAlign w:val="center"/>
+          </w:tcPr>
+          <w:p>
+            <w:pPr>
+              <w:rPr>
+                <w:lang w:val="en-US"/>
+              </w:rPr>
+            </w:pPr>
+            <w:r>
+              <w:rPr>
+                <w:lang w:val="en-US"/>
+              </w:rPr>
+              <w:t>Right, I understand.</w:t>
+            </w:r>
+          </w:p>
+          <w:p>
+            <w:pPr>
+              <w:rPr>
+                <w:lang w:val="en-US"/>
+              </w:rPr>
+            </w:pPr>
+          </w:p>
+          <w:p>
+            <w:pPr>
+              <w:rPr>
+                <w:lang w:val="en-US"/>
+              </w:rPr>
+            </w:pPr>
+            <w:r>
+              <w:rPr>
+                <w:lang w:val="en-US"/>
+              </w:rPr>
+              <w:t>I was wondering if I should also include the notes from the research journal you suggested I keep.</w:t>
+            </w:r>
+          </w:p>
+        </w:tc>
+      </w:tr>
+      <w:tr>
+        <w:trPr>
+          <w:trHeight w:val="841"/>
+        </w:trPr>
+        <w:tc>
+          <w:tcPr>
+            <w:tcW w:w="1838" w:type="dxa"/>
+            <w:tcBorders>
+              <w:bottom w:val="single" w:sz="4" w:space="0" w:color="auto"/>
+            </w:tcBorders>
+            <w:vAlign w:val="center"/>
+          </w:tcPr>
+          <w:p>
+            <w:pPr>
+              <w:rPr>
+                <w:b/>
+                <w:lang w:val="en-US"/>
+              </w:rPr>
+            </w:pPr>
+            <w:r>
+              <w:rPr>
+                <w:b/>
+                <w:lang w:val="en-US"/>
+              </w:rPr>
+              <w:t>Professor</w:t>
+            </w:r>
+          </w:p>
+        </w:tc>
+        <w:tc>
+          <w:tcPr>
+            <w:tcW w:w="6990" w:type="dxa"/>
+            <w:tcBorders>
+              <w:bottom w:val="single" w:sz="4" w:space="0" w:color="auto"/>
+            </w:tcBorders>
+            <w:vAlign w:val="center"/>
+          </w:tcPr>
+          <w:p>
+            <w:pPr>
+              <w:rPr>
+                <w:lang w:val="en-US"/>
+              </w:rPr>
+            </w:pPr>
+            <w:r>
+              <w:rPr>
+                <w:lang w:val="en-US"/>
+              </w:rPr>
+              <w:t>Yes, definitely!</w:t>
+            </w:r>
+          </w:p>
+          <w:p>
+            <w:pPr>
+              <w:rPr>
+                <w:lang w:val="en-US"/>
+              </w:rPr>
+            </w:pPr>
+            <w:r>
+              <w:rPr>
+                <w:lang w:val="en-US"/>
+              </w:rPr>
+              <w:t>You should use them to indicate what your evolution in thought was through the time.</w:t>
+            </w:r>
+          </w:p>
+          <w:p>
+            <w:pPr>
+              <w:rPr>
+                <w:lang w:val="en-US"/>
+              </w:rPr>
+            </w:pPr>
+          </w:p>
+          <w:p>
+            <w:pPr>
+              <w:rPr>
+                <w:lang w:val="en-US"/>
+              </w:rPr>
+            </w:pPr>
+            <w:r>
+              <w:rPr>
+                <w:lang w:val="en-US"/>
+              </w:rPr>
+              <w:lastRenderedPageBreak/>
+              <w:t>So, just set up, you k</w:t>
+            </w:r>
+            <w:r>
+              <w:rPr>
+                <w:lang w:val="en-US"/>
+              </w:rPr>
+              <w:t>now</w:t>
+            </w:r>
+            <w:r>
+              <w:rPr>
+                <w:lang w:val="en-US"/>
+              </w:rPr>
+              <w:t>, what was the purpose of what you ware doing to try to understand the climate variability</w:t>
+            </w:r>
+            <w:r>
+              <w:rPr>
+                <w:lang w:val="en-US"/>
+              </w:rPr>
+              <w:t xml:space="preserve"> of</w:t>
+            </w:r>
+            <w:r>
+              <w:rPr>
+                <w:lang w:val="en-US"/>
+              </w:rPr>
+              <w:t xml:space="preserve"> this area and what you </w:t>
+            </w:r>
+            <w:r>
+              <w:rPr>
+                <w:lang w:val="en-US"/>
+              </w:rPr>
+              <w:t>approach was.</w:t>
+            </w:r>
+            <w:r>
+              <w:rPr>
+                <w:lang w:val="en-US"/>
+              </w:rPr>
+              <w:t xml:space="preserve"> </w:t>
+            </w:r>
+          </w:p>
+        </w:tc>
+      </w:tr>
+      <w:tr>
+        <w:trPr>
+          <w:trHeight w:val="841"/>
+        </w:trPr>
+        <w:tc>
+          <w:tcPr>
+            <w:tcW w:w="1838" w:type="dxa"/>
+            <w:tcBorders>
+              <w:bottom w:val="single" w:sz="4" w:space="0" w:color="auto"/>
+            </w:tcBorders>
+            <w:vAlign w:val="center"/>
+          </w:tcPr>
+          <w:p>
+            <w:pPr>
+              <w:rPr>
+                <w:b/>
+                <w:lang w:val="en-US"/>
+              </w:rPr>
+            </w:pPr>
+            <w:r>
+              <w:rPr>
+                <w:b/>
+                <w:lang w:val="en-US"/>
+              </w:rPr>
+              <w:lastRenderedPageBreak/>
+              <w:t>Student</w:t>
+            </w:r>
+          </w:p>
+        </w:tc>
+        <w:tc>
+          <w:tcPr>
+            <w:tcW w:w="6990" w:type="dxa"/>
+            <w:tcBorders>
+              <w:bottom w:val="single" w:sz="4" w:space="0" w:color="auto"/>
+            </w:tcBorders>
+            <w:vAlign w:val="center"/>
+          </w:tcPr>
+          <w:p>
+            <w:pPr>
+              <w:rPr>
+                <w:lang w:val="en-US"/>
+              </w:rPr>
+            </w:pPr>
+            <w:r>
+              <w:rPr>
+                <w:lang w:val="en-US"/>
+              </w:rPr>
+              <w:t>Ok!</w:t>
+            </w:r>
+          </w:p>
+          <w:p>
+            <w:pPr>
+              <w:rPr>
+                <w:lang w:val="en-US"/>
+              </w:rPr>
+            </w:pPr>
+          </w:p>
+          <w:p>
+            <w:pPr>
+              <w:rPr>
+                <w:lang w:val="en-US"/>
+              </w:rPr>
+            </w:pPr>
+            <w:r>
+              <w:rPr>
+                <w:lang w:val="en-US"/>
+              </w:rPr>
+              <w:t>So, for example, I studied meteorological records.</w:t>
+            </w:r>
+          </w:p>
+          <w:p>
+            <w:pPr>
+              <w:rPr>
+                <w:lang w:val="en-US"/>
+              </w:rPr>
+            </w:pPr>
+            <w:r>
+              <w:rPr>
+                <w:lang w:val="en-US"/>
+              </w:rPr>
+              <w:t>I looked the climate charts, I used different methods for analyzing the data like certain statistical test</w:t>
+            </w:r>
+            <w:r>
+              <w:rPr>
+                <w:lang w:val="en-US"/>
+              </w:rPr>
+              <w:t>s.</w:t>
+            </w:r>
+          </w:p>
+          <w:p>
+            <w:pPr>
+              <w:rPr>
+                <w:lang w:val="en-US"/>
+              </w:rPr>
+            </w:pPr>
+          </w:p>
+          <w:p>
+            <w:pPr>
+              <w:rPr>
+                <w:lang w:val="en-US"/>
+              </w:rPr>
+            </w:pPr>
+            <w:r>
+              <w:rPr>
+                <w:lang w:val="en-US"/>
+              </w:rPr>
+              <w:t>And then discuss the results. Is that what you mean?</w:t>
+            </w:r>
+            <w:r>
+              <w:rPr>
+                <w:lang w:val="en-US"/>
+              </w:rPr>
+              <w:t xml:space="preserve"> </w:t>
+            </w:r>
+          </w:p>
+        </w:tc>
+      </w:tr>
+      <w:tr>
+        <w:trPr>
+          <w:trHeight w:val="841"/>
+        </w:trPr>
+        <w:tc>
+          <w:tcPr>
+            <w:tcW w:w="1838" w:type="dxa"/>
+            <w:tcBorders>
+              <w:bottom w:val="single" w:sz="4" w:space="0" w:color="auto"/>
+            </w:tcBorders>
+            <w:vAlign w:val="center"/>
+          </w:tcPr>
+          <w:p>
+            <w:pPr>
+              <w:rPr>
+                <w:b/>
+                <w:lang w:val="en-US"/>
+              </w:rPr>
+            </w:pPr>
+            <w:r>
+              <w:rPr>
+                <w:b/>
+                <w:lang w:val="en-US"/>
+              </w:rPr>
+              <w:t>Professor</w:t>
+            </w:r>
+          </w:p>
+        </w:tc>
+        <w:tc>
+          <w:tcPr>
+            <w:tcW w:w="6990" w:type="dxa"/>
+            <w:tcBorders>
+              <w:bottom w:val="single" w:sz="4" w:space="0" w:color="auto"/>
+            </w:tcBorders>
+            <w:vAlign w:val="center"/>
+          </w:tcPr>
+          <w:p>
+            <w:pPr>
+              <w:rPr>
+                <w:lang w:val="en-US"/>
+              </w:rPr>
+            </w:pPr>
+            <w:r>
+              <w:rPr>
+                <w:lang w:val="en-US"/>
+              </w:rPr>
+              <w:t>Yes, that’s right.</w:t>
+            </w:r>
+          </w:p>
+          <w:p>
+            <w:pPr>
+              <w:rPr>
+                <w:lang w:val="en-US"/>
+              </w:rPr>
+            </w:pPr>
+          </w:p>
+          <w:p>
+            <w:pPr>
+              <w:rPr>
+                <w:lang w:val="en-US"/>
+              </w:rPr>
+            </w:pPr>
+            <w:r>
+              <w:rPr>
+                <w:lang w:val="en-US"/>
+              </w:rPr>
+              <w:t xml:space="preserve">You should include all of that. The statistical tests are </w:t>
+            </w:r>
+            <w:r>
+              <w:rPr>
+                <w:lang w:val="en-US"/>
+              </w:rPr>
+              <w:t>e</w:t>
+            </w:r>
+            <w:r>
+              <w:rPr>
+                <w:lang w:val="en-US"/>
+              </w:rPr>
+              <w:t>specially important.</w:t>
+            </w:r>
+          </w:p>
+          <w:p>
+            <w:pPr>
+              <w:rPr>
+                <w:lang w:val="en-US"/>
+              </w:rPr>
+            </w:pPr>
+          </w:p>
+          <w:p>
+            <w:pPr>
+              <w:rPr>
+                <w:lang w:val="en-US"/>
+              </w:rPr>
+            </w:pPr>
+            <w:proofErr w:type="gramStart"/>
+            <w:r>
+              <w:rPr>
+                <w:lang w:val="en-US"/>
+              </w:rPr>
+              <w:t>And also</w:t>
+            </w:r>
+            <w:proofErr w:type="gramEnd"/>
+            <w:r>
+              <w:rPr>
+                <w:lang w:val="en-US"/>
+              </w:rPr>
+              <w:t>, be sure you include</w:t>
+            </w:r>
+            <w:r>
+              <w:rPr>
+                <w:lang w:val="en-US"/>
+              </w:rPr>
+              <w:t xml:space="preserve"> a </w:t>
+            </w:r>
+            <w:r>
+              <w:rPr>
+                <w:lang w:val="en-US"/>
+              </w:rPr>
+              <w:t>good reference section where all you published and unpublish data came from</w:t>
+            </w:r>
+            <w:r>
+              <w:rPr>
+                <w:lang w:val="en-US"/>
+              </w:rPr>
+              <w:t>,</w:t>
+            </w:r>
+          </w:p>
+          <w:p>
+            <w:pPr>
+              <w:rPr>
+                <w:lang w:val="en-US"/>
+              </w:rPr>
+            </w:pPr>
+            <w:proofErr w:type="spellStart"/>
+            <w:r>
+              <w:rPr>
+                <w:lang w:val="en-US"/>
+              </w:rPr>
+              <w:t>‘</w:t>
+            </w:r>
+            <w:proofErr w:type="gramStart"/>
+            <w:r>
+              <w:rPr>
+                <w:lang w:val="en-US"/>
+              </w:rPr>
+              <w:t>cause</w:t>
+            </w:r>
+            <w:proofErr w:type="spellEnd"/>
+            <w:proofErr w:type="gramEnd"/>
+            <w:r>
+              <w:rPr>
+                <w:lang w:val="en-US"/>
+              </w:rPr>
+              <w:t xml:space="preserve"> you have a lot of unpublish </w:t>
+            </w:r>
+            <w:r>
+              <w:rPr>
+                <w:lang w:val="en-US"/>
+              </w:rPr>
+              <w:t xml:space="preserve">climate </w:t>
+            </w:r>
+            <w:r>
+              <w:rPr>
+                <w:lang w:val="en-US"/>
+              </w:rPr>
+              <w:t>data.</w:t>
+            </w:r>
+          </w:p>
+        </w:tc>
+      </w:tr>
+      <w:tr>
+        <w:trPr>
+          <w:trHeight w:val="841"/>
+        </w:trPr>
+        <w:tc>
+          <w:tcPr>
+            <w:tcW w:w="1838" w:type="dxa"/>
+            <w:tcBorders>
+              <w:bottom w:val="single" w:sz="4" w:space="0" w:color="auto"/>
+            </w:tcBorders>
+            <w:vAlign w:val="center"/>
+          </w:tcPr>
+          <w:p>
+            <w:pPr>
+              <w:rPr>
+                <w:b/>
+                <w:lang w:val="en-US"/>
+              </w:rPr>
+            </w:pPr>
+            <w:r>
+              <w:rPr>
+                <w:b/>
+                <w:lang w:val="en-US"/>
+              </w:rPr>
+              <w:t>Student</w:t>
+            </w:r>
+          </w:p>
+        </w:tc>
+        <w:tc>
+          <w:tcPr>
+            <w:tcW w:w="6990" w:type="dxa"/>
+            <w:tcBorders>
+              <w:bottom w:val="single" w:sz="4" w:space="0" w:color="auto"/>
+            </w:tcBorders>
+            <w:vAlign w:val="center"/>
+          </w:tcPr>
+          <w:p>
+            <w:pPr>
+              <w:rPr>
+                <w:lang w:val="en-US"/>
+              </w:rPr>
+            </w:pPr>
+            <w:r>
+              <w:rPr>
+                <w:lang w:val="en-US"/>
+              </w:rPr>
+              <w:t>Hmmm. Something just came into my mind and went out the</w:t>
+            </w:r>
+            <w:bookmarkStart w:id="0" w:name="_GoBack"/>
+            <w:bookmarkEnd w:id="0"/>
+            <w:r>
+              <w:rPr>
+                <w:lang w:val="en-US"/>
+              </w:rPr>
+              <w:t xml:space="preserve"> other side.</w:t>
+            </w:r>
+          </w:p>
+        </w:tc>
+      </w:tr>
+      <w:tr>
+        <w:trPr>
+          <w:trHeight w:val="841"/>
+        </w:trPr>
+        <w:tc>
+          <w:tcPr>
+            <w:tcW w:w="1838" w:type="dxa"/>
+            <w:tcBorders>
+              <w:bottom w:val="single" w:sz="4" w:space="0" w:color="auto"/>
+            </w:tcBorders>
+            <w:vAlign w:val="center"/>
+          </w:tcPr>
+          <w:p>
+            <w:pPr>
+              <w:rPr>
+                <w:b/>
+                <w:lang w:val="en-US"/>
+              </w:rPr>
+            </w:pPr>
+          </w:p>
+        </w:tc>
+        <w:tc>
+          <w:tcPr>
+            <w:tcW w:w="6990" w:type="dxa"/>
+            <w:tcBorders>
+              <w:bottom w:val="single" w:sz="4" w:space="0" w:color="auto"/>
+            </w:tcBorders>
+            <w:vAlign w:val="center"/>
+          </w:tcPr>
+          <w:p>
+            <w:pPr>
+              <w:rPr>
+                <w:lang w:val="en-US"/>
+              </w:rPr>
+            </w:pPr>
+          </w:p>
+        </w:tc>
+      </w:tr>
+      <w:tr>
+        <w:trPr>
+          <w:trHeight w:val="841"/>
+        </w:trPr>
+        <w:tc>
+          <w:tcPr>
+            <w:tcW w:w="1838" w:type="dxa"/>
+            <w:tcBorders>
+              <w:bottom w:val="single" w:sz="4" w:space="0" w:color="auto"/>
+            </w:tcBorders>
+            <w:vAlign w:val="center"/>
+          </w:tcPr>
+          <w:p>
+            <w:pPr>
+              <w:rPr>
+                <w:b/>
+                <w:lang w:val="en-US"/>
+              </w:rPr>
+            </w:pPr>
+          </w:p>
+        </w:tc>
+        <w:tc>
+          <w:tcPr>
+            <w:tcW w:w="6990" w:type="dxa"/>
+            <w:tcBorders>
+              <w:bottom w:val="single" w:sz="4" w:space="0" w:color="auto"/>
+            </w:tcBorders>
+            <w:vAlign w:val="center"/>
+          </w:tcPr>
+          <w:p>
+            <w:pPr>
+              <w:rPr>
+                <w:lang w:val="en-US"/>
+              </w:rPr>
+            </w:pPr>
+          </w:p>
+        </w:tc>
+      </w:tr>
+      <w:tr>
+        <w:trPr>
+          <w:trHeight w:val="841"/>
+        </w:trPr>
+        <w:tc>
+          <w:tcPr>
+            <w:tcW w:w="1838" w:type="dxa"/>
+            <w:tcBorders>
+              <w:bottom w:val="single" w:sz="4" w:space="0" w:color="auto"/>
+            </w:tcBorders>
+            <w:vAlign w:val="center"/>
+          </w:tcPr>
+          <w:p>
+            <w:pPr>
+              <w:rPr>
+                <w:b/>
+                <w:lang w:val="en-US"/>
+              </w:rPr>
+            </w:pPr>
+          </w:p>
+        </w:tc>
+        <w:tc>
+          <w:tcPr>
+            <w:tcW w:w="6990" w:type="dxa"/>
+            <w:tcBorders>
+              <w:bottom w:val="single" w:sz="4" w:space="0" w:color="auto"/>
+            </w:tcBorders>
+            <w:vAlign w:val="center"/>
+          </w:tcPr>
+          <w:p>
+            <w:pPr>
+              <w:rPr>
+                <w:lang w:val="en-US"/>
+              </w:rPr>
+            </w:pPr>
+          </w:p>
+        </w:tc>
+      </w:tr>
+      <w:tr>
+        <w:trPr>
+          <w:trHeight w:val="841"/>
+        </w:trPr>
+        <w:tc>
+          <w:tcPr>
+            <w:tcW w:w="1838" w:type="dxa"/>
             <w:shd w:val="pct12" w:color="auto" w:fill="8EAADB" w:themeFill="accent1" w:themeFillTint="99"/>
             <w:vAlign w:val="center"/>
           </w:tcPr>
@@ -378,6 +1303,73 @@
                 <w:lang w:val="en-US"/>
               </w:rPr>
             </w:pPr>
+            <w:r>
+              <w:rPr>
+                <w:b/>
+                <w:lang w:val="en-US"/>
+              </w:rPr>
+              <w:t>Research</w:t>
+            </w:r>
+            <w:r>
+              <w:rPr>
+                <w:lang w:val="en-US"/>
+              </w:rPr>
+              <w:t>:</w:t>
+            </w:r>
+          </w:p>
+          <w:p>
+            <w:pPr>
+              <w:rPr>
+                <w:lang w:val="en-US"/>
+              </w:rPr>
+            </w:pPr>
+            <w:r>
+              <w:rPr>
+                <w:b/>
+                <w:lang w:val="en-US"/>
+              </w:rPr>
+              <w:t>Stuff</w:t>
+            </w:r>
+            <w:r>
+              <w:rPr>
+                <w:lang w:val="en-US"/>
+              </w:rPr>
+              <w:t xml:space="preserve">: Materia, </w:t>
+            </w:r>
+            <w:proofErr w:type="spellStart"/>
+            <w:r>
+              <w:rPr>
+                <w:lang w:val="en-US"/>
+              </w:rPr>
+              <w:t>cosa</w:t>
+            </w:r>
+            <w:proofErr w:type="spellEnd"/>
+            <w:r>
+              <w:rPr>
+                <w:lang w:val="en-US"/>
+              </w:rPr>
+              <w:t>.</w:t>
+            </w:r>
+          </w:p>
+          <w:p>
+            <w:pPr>
+              <w:rPr>
+                <w:lang w:val="en-US"/>
+              </w:rPr>
+            </w:pPr>
+            <w:r>
+              <w:rPr>
+                <w:b/>
+                <w:lang w:val="en-US"/>
+              </w:rPr>
+              <w:t>Thumb</w:t>
+            </w:r>
+            <w:r>
+              <w:rPr>
+                <w:lang w:val="en-US"/>
+              </w:rPr>
+              <w:t>:</w:t>
+            </w:r>
           </w:p>
         </w:tc>
       </w:tr>

</xml_diff>